<commit_message>
push, so Franz can work from his Laptop on it
</commit_message>
<xml_diff>
--- a/Protokolle/Sprint_Protokoll.docx
+++ b/Protokolle/Sprint_Protokoll.docx
@@ -175,23 +175,13 @@
                 <w:szCs w:val="26"/>
               </w:rPr>
             </w:pPr>
-            <w:proofErr w:type="spellStart"/>
             <w:r>
               <w:rPr>
                 <w:rFonts w:ascii="Calibri" w:hAnsi="Calibri" w:cs="Calibri"/>
                 <w:sz w:val="26"/>
                 <w:szCs w:val="26"/>
               </w:rPr>
-              <w:t>Gacs</w:t>
-            </w:r>
-            <w:proofErr w:type="spellEnd"/>
-            <w:r>
-              <w:rPr>
-                <w:rFonts w:ascii="Calibri" w:hAnsi="Calibri" w:cs="Calibri"/>
-                <w:sz w:val="26"/>
-                <w:szCs w:val="26"/>
-              </w:rPr>
-              <w:t xml:space="preserve"> Bence, Hubmann Kathrin, Kurka Sebastian, Lafer Franz, Lamprecht Benjamin, Mandl Harald</w:t>
+              <w:t>Gacs Bence, Hubmann Kathrin, Kurka Sebastian, Lafer Franz, Lamprecht Benjamin, Mandl Harald</w:t>
             </w:r>
           </w:p>
         </w:tc>
@@ -236,6 +226,14 @@
                 <w:szCs w:val="26"/>
               </w:rPr>
             </w:pPr>
+            <w:r>
+              <w:rPr>
+                <w:rFonts w:ascii="Calibri" w:hAnsi="Calibri" w:cs="Calibri"/>
+                <w:sz w:val="26"/>
+                <w:szCs w:val="26"/>
+              </w:rPr>
+              <w:t>1</w:t>
+            </w:r>
           </w:p>
         </w:tc>
       </w:tr>
@@ -279,23 +277,13 @@
                 <w:szCs w:val="26"/>
               </w:rPr>
             </w:pPr>
-            <w:proofErr w:type="spellStart"/>
             <w:r>
               <w:rPr>
                 <w:rFonts w:ascii="Calibri" w:hAnsi="Calibri" w:cs="Calibri"/>
                 <w:sz w:val="26"/>
                 <w:szCs w:val="26"/>
               </w:rPr>
-              <w:t>Gacs</w:t>
-            </w:r>
-            <w:proofErr w:type="spellEnd"/>
-            <w:r>
-              <w:rPr>
-                <w:rFonts w:ascii="Calibri" w:hAnsi="Calibri" w:cs="Calibri"/>
-                <w:sz w:val="26"/>
-                <w:szCs w:val="26"/>
-              </w:rPr>
-              <w:t xml:space="preserve"> Bence, Hubmann Kathrin, Kurka Sebastian, Lafer Franz, Lamprecht Benjamin, Mandl Harald</w:t>
+              <w:t>Gacs Bence, Hubmann Kathrin, Kurka Sebastian, Lafer Franz, Lamprecht Benjamin, Mandl Harald</w:t>
             </w:r>
           </w:p>
         </w:tc>
@@ -340,39 +328,8 @@
           <w:sz w:val="24"/>
           <w:szCs w:val="24"/>
         </w:rPr>
-        <w:t xml:space="preserve">Definition </w:t>
-      </w:r>
-      <w:proofErr w:type="spellStart"/>
-      <w:r>
-        <w:rPr>
-          <w:rFonts w:ascii="Calibri" w:hAnsi="Calibri" w:cs="Calibri"/>
-          <w:b/>
-          <w:sz w:val="24"/>
-          <w:szCs w:val="24"/>
-        </w:rPr>
-        <w:t>of</w:t>
-      </w:r>
-      <w:proofErr w:type="spellEnd"/>
-      <w:r>
-        <w:rPr>
-          <w:rFonts w:ascii="Calibri" w:hAnsi="Calibri" w:cs="Calibri"/>
-          <w:b/>
-          <w:sz w:val="24"/>
-          <w:szCs w:val="24"/>
-        </w:rPr>
-        <w:t xml:space="preserve"> </w:t>
-      </w:r>
-      <w:proofErr w:type="spellStart"/>
-      <w:r>
-        <w:rPr>
-          <w:rFonts w:ascii="Calibri" w:hAnsi="Calibri" w:cs="Calibri"/>
-          <w:b/>
-          <w:sz w:val="24"/>
-          <w:szCs w:val="24"/>
-        </w:rPr>
-        <w:t>Done</w:t>
-      </w:r>
-      <w:proofErr w:type="spellEnd"/>
+        <w:t>Definition of Done</w:t>
+      </w:r>
       <w:r>
         <w:rPr>
           <w:rFonts w:ascii="Calibri" w:hAnsi="Calibri" w:cs="Calibri"/>
@@ -420,17 +377,51 @@
           <w:szCs w:val="20"/>
         </w:rPr>
       </w:pPr>
-    </w:p>
-    <w:p>
-      <w:pPr>
-        <w:spacing w:line="240" w:lineRule="auto"/>
+      <w:r>
         <w:rPr>
           <w:rFonts w:ascii="Calibri" w:hAnsi="Calibri" w:cs="Calibri"/>
           <w:bCs/>
           <w:sz w:val="20"/>
           <w:szCs w:val="20"/>
         </w:rPr>
-      </w:pPr>
+        <w:t>Die Story ist done</w:t>
+      </w:r>
+      <w:r>
+        <w:rPr>
+          <w:rFonts w:ascii="Calibri" w:hAnsi="Calibri" w:cs="Calibri"/>
+          <w:bCs/>
+          <w:sz w:val="20"/>
+          <w:szCs w:val="20"/>
+        </w:rPr>
+        <w:t>,</w:t>
+      </w:r>
+      <w:r>
+        <w:rPr>
+          <w:rFonts w:ascii="Calibri" w:hAnsi="Calibri" w:cs="Calibri"/>
+          <w:bCs/>
+          <w:sz w:val="20"/>
+          <w:szCs w:val="20"/>
+        </w:rPr>
+        <w:t xml:space="preserve"> wenn</w:t>
+      </w:r>
+      <w:r>
+        <w:rPr>
+          <w:rFonts w:ascii="Calibri" w:hAnsi="Calibri" w:cs="Calibri"/>
+          <w:bCs/>
+          <w:sz w:val="20"/>
+          <w:szCs w:val="20"/>
+        </w:rPr>
+        <w:t xml:space="preserve"> </w:t>
+      </w:r>
+      <w:r>
+        <w:rPr>
+          <w:rFonts w:ascii="Calibri" w:hAnsi="Calibri" w:cs="Calibri"/>
+          <w:bCs/>
+          <w:sz w:val="20"/>
+          <w:szCs w:val="20"/>
+        </w:rPr>
+        <w:t>die im IceScrum beschriebenen Funktion funktionieren und in den Main gemerged wurden.</w:t>
+      </w:r>
     </w:p>
     <w:p>
       <w:pPr>
@@ -438,6 +429,17 @@
         <w:rPr>
           <w:rFonts w:ascii="Calibri" w:hAnsi="Calibri" w:cs="Calibri"/>
           <w:bCs/>
+          <w:sz w:val="20"/>
+          <w:szCs w:val="20"/>
+        </w:rPr>
+      </w:pPr>
+    </w:p>
+    <w:p>
+      <w:pPr>
+        <w:spacing w:line="240" w:lineRule="auto"/>
+        <w:rPr>
+          <w:rFonts w:ascii="Calibri" w:hAnsi="Calibri" w:cs="Calibri"/>
+          <w:bCs/>
           <w:sz w:val="24"/>
           <w:szCs w:val="24"/>
         </w:rPr>
@@ -449,27 +451,7 @@
           <w:sz w:val="24"/>
           <w:szCs w:val="24"/>
         </w:rPr>
-        <w:t xml:space="preserve">Sprint </w:t>
-      </w:r>
-      <w:proofErr w:type="spellStart"/>
-      <w:r>
-        <w:rPr>
-          <w:rFonts w:ascii="Calibri" w:hAnsi="Calibri" w:cs="Calibri"/>
-          <w:b/>
-          <w:sz w:val="24"/>
-          <w:szCs w:val="24"/>
-        </w:rPr>
-        <w:t>Burndown</w:t>
-      </w:r>
-      <w:proofErr w:type="spellEnd"/>
-      <w:r>
-        <w:rPr>
-          <w:rFonts w:ascii="Calibri" w:hAnsi="Calibri" w:cs="Calibri"/>
-          <w:b/>
-          <w:sz w:val="24"/>
-          <w:szCs w:val="24"/>
-        </w:rPr>
-        <w:t xml:space="preserve"> Chart</w:t>
+        <w:t>Sprint Burndown Chart</w:t>
       </w:r>
       <w:r>
         <w:rPr>
@@ -888,41 +870,13 @@
         </wp:anchor>
       </w:drawing>
     </w:r>
-    <w:proofErr w:type="spellStart"/>
     <w:r>
       <w:rPr>
         <w:rFonts w:ascii="Calibri" w:hAnsi="Calibri" w:cs="Calibri"/>
         <w:sz w:val="26"/>
         <w:lang w:val="en-US"/>
       </w:rPr>
-      <w:t>duales</w:t>
-    </w:r>
-    <w:proofErr w:type="spellEnd"/>
-    <w:r>
-      <w:rPr>
-        <w:rFonts w:ascii="Calibri" w:hAnsi="Calibri" w:cs="Calibri"/>
-        <w:sz w:val="26"/>
-        <w:lang w:val="en-US"/>
-      </w:rPr>
-      <w:t xml:space="preserve"> </w:t>
-    </w:r>
-    <w:proofErr w:type="spellStart"/>
-    <w:r>
-      <w:rPr>
-        <w:rFonts w:ascii="Calibri" w:hAnsi="Calibri" w:cs="Calibri"/>
-        <w:sz w:val="26"/>
-        <w:lang w:val="en-US"/>
-      </w:rPr>
-      <w:t>Bachelorstudium</w:t>
-    </w:r>
-    <w:proofErr w:type="spellEnd"/>
-    <w:r>
-      <w:rPr>
-        <w:rFonts w:ascii="Calibri" w:hAnsi="Calibri" w:cs="Calibri"/>
-        <w:sz w:val="26"/>
-        <w:lang w:val="en-US"/>
-      </w:rPr>
-      <w:t xml:space="preserve"> </w:t>
+      <w:t xml:space="preserve">duales Bachelorstudium </w:t>
     </w:r>
   </w:p>
   <w:p>

</xml_diff>